<commit_message>
Itération 3 mis à jour
</commit_message>
<xml_diff>
--- a/Document/Projet_Jormun_Itération_3_ULM_Usercase.docx
+++ b/Document/Projet_Jormun_Itération_3_ULM_Usercase.docx
@@ -1,6 +1,6 @@
 
 <file path=word/document.xml><?xml version="1.0" encoding="utf-8"?>
-<w:document xmlns:wpc="http://schemas.microsoft.com/office/word/2010/wordprocessingCanvas" xmlns:cx="http://schemas.microsoft.com/office/drawing/2014/chartex" xmlns:cx1="http://schemas.microsoft.com/office/drawing/2015/9/8/chartex" xmlns:cx2="http://schemas.microsoft.com/office/drawing/2015/10/21/chartex" xmlns:cx3="http://schemas.microsoft.com/office/drawing/2016/5/9/chartex" xmlns:cx4="http://schemas.microsoft.com/office/drawing/2016/5/10/chartex" xmlns:cx5="http://schemas.microsoft.com/office/drawing/2016/5/11/chartex" xmlns:cx6="http://schemas.microsoft.com/office/drawing/2016/5/12/chartex" xmlns:cx7="http://schemas.microsoft.com/office/drawing/2016/5/13/chartex" xmlns:cx8="http://schemas.microsoft.com/office/drawing/2016/5/14/chartex" xmlns:mc="http://schemas.openxmlformats.org/markup-compatibility/2006" xmlns:aink="http://schemas.microsoft.com/office/drawing/2016/ink" xmlns:am3d="http://schemas.microsoft.com/office/drawing/2017/model3d" xmlns:o="urn:schemas-microsoft-com:office:office" xmlns:r="http://schemas.openxmlformats.org/officeDocument/2006/relationships" xmlns:m="http://schemas.openxmlformats.org/officeDocument/2006/math" xmlns:v="urn:schemas-microsoft-com:vml" xmlns:wp14="http://schemas.microsoft.com/office/word/2010/wordprocessingDrawing" xmlns:wp="http://schemas.openxmlformats.org/drawingml/2006/wordprocessingDrawing" xmlns:w10="urn:schemas-microsoft-com:office:word" xmlns:w="http://schemas.openxmlformats.org/wordprocessingml/2006/main" xmlns:w14="http://schemas.microsoft.com/office/word/2010/wordml" xmlns:w15="http://schemas.microsoft.com/office/word/2012/wordml" xmlns:w16cex="http://schemas.microsoft.com/office/word/2018/wordml/cex" xmlns:w16cid="http://schemas.microsoft.com/office/word/2016/wordml/cid" xmlns:w16="http://schemas.microsoft.com/office/word/2018/wordml" xmlns:w16se="http://schemas.microsoft.com/office/word/2015/wordml/symex" xmlns:wpg="http://schemas.microsoft.com/office/word/2010/wordprocessingGroup" xmlns:wpi="http://schemas.microsoft.com/office/word/2010/wordprocessingInk" xmlns:wne="http://schemas.microsoft.com/office/word/2006/wordml" xmlns:wps="http://schemas.microsoft.com/office/word/2010/wordprocessingShape" mc:Ignorable="w14 w15 w16se w16cid w16 w16cex wp14">
+<w:document xmlns:wpc="http://schemas.microsoft.com/office/word/2010/wordprocessingCanvas" xmlns:cx="http://schemas.microsoft.com/office/drawing/2014/chartex" xmlns:cx1="http://schemas.microsoft.com/office/drawing/2015/9/8/chartex" xmlns:cx2="http://schemas.microsoft.com/office/drawing/2015/10/21/chartex" xmlns:cx3="http://schemas.microsoft.com/office/drawing/2016/5/9/chartex" xmlns:cx4="http://schemas.microsoft.com/office/drawing/2016/5/10/chartex" xmlns:cx5="http://schemas.microsoft.com/office/drawing/2016/5/11/chartex" xmlns:cx6="http://schemas.microsoft.com/office/drawing/2016/5/12/chartex" xmlns:cx7="http://schemas.microsoft.com/office/drawing/2016/5/13/chartex" xmlns:cx8="http://schemas.microsoft.com/office/drawing/2016/5/14/chartex" xmlns:mc="http://schemas.openxmlformats.org/markup-compatibility/2006" xmlns:aink="http://schemas.microsoft.com/office/drawing/2016/ink" xmlns:am3d="http://schemas.microsoft.com/office/drawing/2017/model3d" xmlns:o="urn:schemas-microsoft-com:office:office" xmlns:r="http://schemas.openxmlformats.org/officeDocument/2006/relationships" xmlns:m="http://schemas.openxmlformats.org/officeDocument/2006/math" xmlns:v="urn:schemas-microsoft-com:vml" xmlns:wp14="http://schemas.microsoft.com/office/word/2010/wordprocessingDrawing" xmlns:wp="http://schemas.openxmlformats.org/drawingml/2006/wordprocessingDrawing" xmlns:w10="urn:schemas-microsoft-com:office:word" xmlns:w="http://schemas.openxmlformats.org/wordprocessingml/2006/main" xmlns:w14="http://schemas.microsoft.com/office/word/2010/wordml" xmlns:w15="http://schemas.microsoft.com/office/word/2012/wordml" xmlns:w16cid="http://schemas.microsoft.com/office/word/2016/wordml/cid" xmlns:w16se="http://schemas.microsoft.com/office/word/2015/wordml/symex" xmlns:wpg="http://schemas.microsoft.com/office/word/2010/wordprocessingGroup" xmlns:wpi="http://schemas.microsoft.com/office/word/2010/wordprocessingInk" xmlns:wne="http://schemas.microsoft.com/office/word/2006/wordml" xmlns:wps="http://schemas.microsoft.com/office/word/2010/wordprocessingShape" mc:Ignorable="w14 w15 w16se w16cid wp14">
   <w:body>
     <w:sdt>
       <w:sdtPr>
@@ -3433,7 +3433,7 @@
               </mc:Choice>
               <mc:Fallback>
                 <w:pict>
-                  <v:group id="Groupe 2" o:spid="_x0000_s1026" style="position:absolute;margin-left:0;margin-top:0;width:172.8pt;height:718.55pt;z-index:-251657216;mso-width-percent:330;mso-height-percent:950;mso-left-percent:40;mso-position-horizontal-relative:page;mso-position-vertical:center;mso-position-vertical-relative:page;mso-width-percent:330;mso-height-percent:950;mso-left-percent:40" coordsize="21945,91257" o:gfxdata="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">
+                  <v:group w14:anchorId="5DD18BBE" id="Groupe 2" o:spid="_x0000_s1026" style="position:absolute;margin-left:0;margin-top:0;width:172.8pt;height:718.55pt;z-index:-251657216;mso-width-percent:330;mso-height-percent:950;mso-left-percent:40;mso-position-horizontal-relative:page;mso-position-vertical:center;mso-position-vertical-relative:page;mso-width-percent:330;mso-height-percent:950;mso-left-percent:40" coordsize="21945,91257" o:gfxdata="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">
                     <v:rect id="Rectangle 3" o:spid="_x0000_s1027" style="position:absolute;width:1945;height:91257;visibility:visible;mso-wrap-style:square;v-text-anchor:middle" o:gfxdata="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" fillcolor="#44546a [3215]" stroked="f" strokeweight="1pt"/>
                     <v:shapetype id="_x0000_t15" coordsize="21600,21600" o:spt="15" adj="16200" path="m@0,l,,,21600@0,21600,21600,10800xe">
                       <v:stroke joinstyle="miter"/>
@@ -3467,6 +3467,7 @@
                                 <w:calendar w:val="gregorian"/>
                               </w:date>
                             </w:sdtPr>
+                            <w:sdtEndPr/>
                             <w:sdtContent>
                               <w:p>
                                 <w:pPr>
@@ -3700,16 +3701,7 @@
                                         <w:sz w:val="26"/>
                                         <w:szCs w:val="26"/>
                                       </w:rPr>
-                                      <w:t>Millet/</w:t>
-                                    </w:r>
-                                    <w:proofErr w:type="spellStart"/>
-                                    <w:r>
-                                      <w:rPr>
-                                        <w:color w:val="4472C4" w:themeColor="accent1"/>
-                                        <w:sz w:val="26"/>
-                                        <w:szCs w:val="26"/>
-                                      </w:rPr>
-                                      <w:t>S</w:t>
+                                      <w:t>Millet/S</w:t>
                                     </w:r>
                                     <w:r>
                                       <w:rPr>
@@ -3725,16 +3717,7 @@
                                         <w:sz w:val="26"/>
                                         <w:szCs w:val="26"/>
                                       </w:rPr>
-                                      <w:t>guy</w:t>
-                                    </w:r>
-                                    <w:proofErr w:type="spellEnd"/>
-                                    <w:r>
-                                      <w:rPr>
-                                        <w:color w:val="4472C4" w:themeColor="accent1"/>
-                                        <w:sz w:val="26"/>
-                                        <w:szCs w:val="26"/>
-                                      </w:rPr>
-                                      <w:t xml:space="preserve"> Raphaël</w:t>
+                                      <w:t>guy Raphaël</w:t>
                                     </w:r>
                                   </w:sdtContent>
                                 </w:sdt>
@@ -4027,19 +4010,8 @@
                                     <w:sz w:val="72"/>
                                     <w:szCs w:val="72"/>
                                   </w:rPr>
-                                  <w:t xml:space="preserve"> </w:t>
+                                  <w:t xml:space="preserve"> Jormun</w:t>
                                 </w:r>
-                                <w:proofErr w:type="spellStart"/>
-                                <w:r>
-                                  <w:rPr>
-                                    <w:rFonts w:asciiTheme="majorHAnsi" w:eastAsiaTheme="majorEastAsia" w:hAnsiTheme="majorHAnsi" w:cstheme="majorBidi"/>
-                                    <w:color w:val="262626" w:themeColor="text1" w:themeTint="D9"/>
-                                    <w:sz w:val="72"/>
-                                    <w:szCs w:val="72"/>
-                                  </w:rPr>
-                                  <w:t>Jormun</w:t>
-                                </w:r>
-                                <w:proofErr w:type="spellEnd"/>
                               </w:p>
                               <w:p>
                                 <w:pPr>
@@ -4367,35 +4339,77 @@
         <w:tab/>
         <w:t xml:space="preserve">Ainsi, ce diagramme montre les interactions entre les utilisateurs en fonction de </w:t>
       </w:r>
-      <w:proofErr w:type="gramStart"/>
       <w:r>
         <w:rPr>
           <w:sz w:val="24"/>
           <w:szCs w:val="24"/>
         </w:rPr>
-        <w:t>si ils</w:t>
-      </w:r>
-      <w:proofErr w:type="gramEnd"/>
-      <w:r>
-        <w:rPr>
-          <w:sz w:val="24"/>
-          <w:szCs w:val="24"/>
-        </w:rPr>
-        <w:t xml:space="preserve"> sont inscrit où</w:t>
+        <w:t>s’ils</w:t>
       </w:r>
       <w:r>
         <w:rPr>
           <w:sz w:val="24"/>
           <w:szCs w:val="24"/>
         </w:rPr>
-        <w:t xml:space="preserve"> </w:t>
+        <w:t xml:space="preserve"> sont inscrit</w:t>
       </w:r>
       <w:r>
         <w:rPr>
           <w:sz w:val="24"/>
           <w:szCs w:val="24"/>
         </w:rPr>
-        <w:t>pas. Nous avons établi un code couleurs pour chaque grandes parties du jeu, afin de rendre les futures diagramme plus clairs.</w:t>
+        <w:t>s</w:t>
+      </w:r>
+      <w:r>
+        <w:rPr>
+          <w:sz w:val="24"/>
+          <w:szCs w:val="24"/>
+        </w:rPr>
+        <w:t xml:space="preserve"> o</w:t>
+      </w:r>
+      <w:r>
+        <w:rPr>
+          <w:sz w:val="24"/>
+          <w:szCs w:val="24"/>
+        </w:rPr>
+        <w:t>u non</w:t>
+      </w:r>
+      <w:r>
+        <w:rPr>
+          <w:sz w:val="24"/>
+          <w:szCs w:val="24"/>
+        </w:rPr>
+        <w:t xml:space="preserve">. Nous avons établi un code couleurs pour chaque </w:t>
+      </w:r>
+      <w:r>
+        <w:rPr>
+          <w:sz w:val="24"/>
+          <w:szCs w:val="24"/>
+        </w:rPr>
+        <w:t>grande partie</w:t>
+      </w:r>
+      <w:bookmarkStart w:id="0" w:name="_GoBack"/>
+      <w:bookmarkEnd w:id="0"/>
+      <w:r>
+        <w:rPr>
+          <w:sz w:val="24"/>
+          <w:szCs w:val="24"/>
+        </w:rPr>
+        <w:t xml:space="preserve"> du jeu, afin de rendre les futurs diagramme</w:t>
+      </w:r>
+      <w:r>
+        <w:rPr>
+          <w:sz w:val="24"/>
+          <w:szCs w:val="24"/>
+        </w:rPr>
+        <w:t>s</w:t>
+      </w:r>
+      <w:r>
+        <w:rPr>
+          <w:sz w:val="24"/>
+          <w:szCs w:val="24"/>
+        </w:rPr>
+        <w:t xml:space="preserve"> plus clairs.</w:t>
       </w:r>
     </w:p>
     <w:p>
@@ -4464,34 +4478,14 @@
           <w:sz w:val="24"/>
           <w:szCs w:val="24"/>
         </w:rPr>
-        <w:t xml:space="preserve"> </w:t>
+        <w:t xml:space="preserve"> Jormun</w:t>
       </w:r>
-      <w:proofErr w:type="spellStart"/>
-      <w:proofErr w:type="gramStart"/>
-      <w:r>
-        <w:rPr>
-          <w:rFonts w:asciiTheme="majorHAnsi" w:eastAsiaTheme="majorEastAsia" w:hAnsiTheme="majorHAnsi" w:cstheme="majorBidi"/>
-          <w:color w:val="262626" w:themeColor="text1" w:themeTint="D9"/>
-          <w:sz w:val="24"/>
-          <w:szCs w:val="24"/>
-        </w:rPr>
-        <w:t>Jormun</w:t>
-      </w:r>
-      <w:proofErr w:type="spellEnd"/>
       <w:r>
         <w:rPr>
           <w:sz w:val="24"/>
           <w:szCs w:val="24"/>
         </w:rPr>
-        <w:t>»</w:t>
-      </w:r>
-      <w:proofErr w:type="gramEnd"/>
-      <w:r>
-        <w:rPr>
-          <w:sz w:val="24"/>
-          <w:szCs w:val="24"/>
-        </w:rPr>
-        <w:t xml:space="preserve"> section JEU. </w:t>
+        <w:t xml:space="preserve">» section JEU. </w:t>
       </w:r>
     </w:p>
     <w:p>
@@ -4521,7 +4515,7 @@
 </file>
 
 <file path=word/endnotes.xml><?xml version="1.0" encoding="utf-8"?>
-<w:endnotes xmlns:wpc="http://schemas.microsoft.com/office/word/2010/wordprocessingCanvas" xmlns:cx="http://schemas.microsoft.com/office/drawing/2014/chartex" xmlns:cx1="http://schemas.microsoft.com/office/drawing/2015/9/8/chartex" xmlns:cx2="http://schemas.microsoft.com/office/drawing/2015/10/21/chartex" xmlns:cx3="http://schemas.microsoft.com/office/drawing/2016/5/9/chartex" xmlns:cx4="http://schemas.microsoft.com/office/drawing/2016/5/10/chartex" xmlns:cx5="http://schemas.microsoft.com/office/drawing/2016/5/11/chartex" xmlns:cx6="http://schemas.microsoft.com/office/drawing/2016/5/12/chartex" xmlns:cx7="http://schemas.microsoft.com/office/drawing/2016/5/13/chartex" xmlns:cx8="http://schemas.microsoft.com/office/drawing/2016/5/14/chartex" xmlns:mc="http://schemas.openxmlformats.org/markup-compatibility/2006" xmlns:aink="http://schemas.microsoft.com/office/drawing/2016/ink" xmlns:am3d="http://schemas.microsoft.com/office/drawing/2017/model3d" xmlns:o="urn:schemas-microsoft-com:office:office" xmlns:r="http://schemas.openxmlformats.org/officeDocument/2006/relationships" xmlns:m="http://schemas.openxmlformats.org/officeDocument/2006/math" xmlns:v="urn:schemas-microsoft-com:vml" xmlns:wp14="http://schemas.microsoft.com/office/word/2010/wordprocessingDrawing" xmlns:wp="http://schemas.openxmlformats.org/drawingml/2006/wordprocessingDrawing" xmlns:w10="urn:schemas-microsoft-com:office:word" xmlns:w="http://schemas.openxmlformats.org/wordprocessingml/2006/main" xmlns:w14="http://schemas.microsoft.com/office/word/2010/wordml" xmlns:w15="http://schemas.microsoft.com/office/word/2012/wordml" xmlns:w16cex="http://schemas.microsoft.com/office/word/2018/wordml/cex" xmlns:w16cid="http://schemas.microsoft.com/office/word/2016/wordml/cid" xmlns:w16="http://schemas.microsoft.com/office/word/2018/wordml" xmlns:w16se="http://schemas.microsoft.com/office/word/2015/wordml/symex" xmlns:wpg="http://schemas.microsoft.com/office/word/2010/wordprocessingGroup" xmlns:wpi="http://schemas.microsoft.com/office/word/2010/wordprocessingInk" xmlns:wne="http://schemas.microsoft.com/office/word/2006/wordml" xmlns:wps="http://schemas.microsoft.com/office/word/2010/wordprocessingShape" mc:Ignorable="w14 w15 w16se w16cid w16 w16cex wp14">
+<w:endnotes xmlns:wpc="http://schemas.microsoft.com/office/word/2010/wordprocessingCanvas" xmlns:cx="http://schemas.microsoft.com/office/drawing/2014/chartex" xmlns:cx1="http://schemas.microsoft.com/office/drawing/2015/9/8/chartex" xmlns:cx2="http://schemas.microsoft.com/office/drawing/2015/10/21/chartex" xmlns:cx3="http://schemas.microsoft.com/office/drawing/2016/5/9/chartex" xmlns:cx4="http://schemas.microsoft.com/office/drawing/2016/5/10/chartex" xmlns:cx5="http://schemas.microsoft.com/office/drawing/2016/5/11/chartex" xmlns:cx6="http://schemas.microsoft.com/office/drawing/2016/5/12/chartex" xmlns:cx7="http://schemas.microsoft.com/office/drawing/2016/5/13/chartex" xmlns:cx8="http://schemas.microsoft.com/office/drawing/2016/5/14/chartex" xmlns:mc="http://schemas.openxmlformats.org/markup-compatibility/2006" xmlns:aink="http://schemas.microsoft.com/office/drawing/2016/ink" xmlns:am3d="http://schemas.microsoft.com/office/drawing/2017/model3d" xmlns:o="urn:schemas-microsoft-com:office:office" xmlns:r="http://schemas.openxmlformats.org/officeDocument/2006/relationships" xmlns:m="http://schemas.openxmlformats.org/officeDocument/2006/math" xmlns:v="urn:schemas-microsoft-com:vml" xmlns:wp14="http://schemas.microsoft.com/office/word/2010/wordprocessingDrawing" xmlns:wp="http://schemas.openxmlformats.org/drawingml/2006/wordprocessingDrawing" xmlns:w10="urn:schemas-microsoft-com:office:word" xmlns:w="http://schemas.openxmlformats.org/wordprocessingml/2006/main" xmlns:w14="http://schemas.microsoft.com/office/word/2010/wordml" xmlns:w15="http://schemas.microsoft.com/office/word/2012/wordml" xmlns:w16cid="http://schemas.microsoft.com/office/word/2016/wordml/cid" xmlns:w16se="http://schemas.microsoft.com/office/word/2015/wordml/symex" xmlns:wpg="http://schemas.microsoft.com/office/word/2010/wordprocessingGroup" xmlns:wpi="http://schemas.microsoft.com/office/word/2010/wordprocessingInk" xmlns:wne="http://schemas.microsoft.com/office/word/2006/wordml" xmlns:wps="http://schemas.microsoft.com/office/word/2010/wordprocessingShape" mc:Ignorable="w14 w15 w16se w16cid wp14">
   <w:endnote w:type="separator" w:id="-1">
     <w:p>
       <w:pPr>
@@ -4546,7 +4540,7 @@
 </file>
 
 <file path=word/footnotes.xml><?xml version="1.0" encoding="utf-8"?>
-<w:footnotes xmlns:wpc="http://schemas.microsoft.com/office/word/2010/wordprocessingCanvas" xmlns:cx="http://schemas.microsoft.com/office/drawing/2014/chartex" xmlns:cx1="http://schemas.microsoft.com/office/drawing/2015/9/8/chartex" xmlns:cx2="http://schemas.microsoft.com/office/drawing/2015/10/21/chartex" xmlns:cx3="http://schemas.microsoft.com/office/drawing/2016/5/9/chartex" xmlns:cx4="http://schemas.microsoft.com/office/drawing/2016/5/10/chartex" xmlns:cx5="http://schemas.microsoft.com/office/drawing/2016/5/11/chartex" xmlns:cx6="http://schemas.microsoft.com/office/drawing/2016/5/12/chartex" xmlns:cx7="http://schemas.microsoft.com/office/drawing/2016/5/13/chartex" xmlns:cx8="http://schemas.microsoft.com/office/drawing/2016/5/14/chartex" xmlns:mc="http://schemas.openxmlformats.org/markup-compatibility/2006" xmlns:aink="http://schemas.microsoft.com/office/drawing/2016/ink" xmlns:am3d="http://schemas.microsoft.com/office/drawing/2017/model3d" xmlns:o="urn:schemas-microsoft-com:office:office" xmlns:r="http://schemas.openxmlformats.org/officeDocument/2006/relationships" xmlns:m="http://schemas.openxmlformats.org/officeDocument/2006/math" xmlns:v="urn:schemas-microsoft-com:vml" xmlns:wp14="http://schemas.microsoft.com/office/word/2010/wordprocessingDrawing" xmlns:wp="http://schemas.openxmlformats.org/drawingml/2006/wordprocessingDrawing" xmlns:w10="urn:schemas-microsoft-com:office:word" xmlns:w="http://schemas.openxmlformats.org/wordprocessingml/2006/main" xmlns:w14="http://schemas.microsoft.com/office/word/2010/wordml" xmlns:w15="http://schemas.microsoft.com/office/word/2012/wordml" xmlns:w16cex="http://schemas.microsoft.com/office/word/2018/wordml/cex" xmlns:w16cid="http://schemas.microsoft.com/office/word/2016/wordml/cid" xmlns:w16="http://schemas.microsoft.com/office/word/2018/wordml" xmlns:w16se="http://schemas.microsoft.com/office/word/2015/wordml/symex" xmlns:wpg="http://schemas.microsoft.com/office/word/2010/wordprocessingGroup" xmlns:wpi="http://schemas.microsoft.com/office/word/2010/wordprocessingInk" xmlns:wne="http://schemas.microsoft.com/office/word/2006/wordml" xmlns:wps="http://schemas.microsoft.com/office/word/2010/wordprocessingShape" mc:Ignorable="w14 w15 w16se w16cid w16 w16cex wp14">
+<w:footnotes xmlns:wpc="http://schemas.microsoft.com/office/word/2010/wordprocessingCanvas" xmlns:cx="http://schemas.microsoft.com/office/drawing/2014/chartex" xmlns:cx1="http://schemas.microsoft.com/office/drawing/2015/9/8/chartex" xmlns:cx2="http://schemas.microsoft.com/office/drawing/2015/10/21/chartex" xmlns:cx3="http://schemas.microsoft.com/office/drawing/2016/5/9/chartex" xmlns:cx4="http://schemas.microsoft.com/office/drawing/2016/5/10/chartex" xmlns:cx5="http://schemas.microsoft.com/office/drawing/2016/5/11/chartex" xmlns:cx6="http://schemas.microsoft.com/office/drawing/2016/5/12/chartex" xmlns:cx7="http://schemas.microsoft.com/office/drawing/2016/5/13/chartex" xmlns:cx8="http://schemas.microsoft.com/office/drawing/2016/5/14/chartex" xmlns:mc="http://schemas.openxmlformats.org/markup-compatibility/2006" xmlns:aink="http://schemas.microsoft.com/office/drawing/2016/ink" xmlns:am3d="http://schemas.microsoft.com/office/drawing/2017/model3d" xmlns:o="urn:schemas-microsoft-com:office:office" xmlns:r="http://schemas.openxmlformats.org/officeDocument/2006/relationships" xmlns:m="http://schemas.openxmlformats.org/officeDocument/2006/math" xmlns:v="urn:schemas-microsoft-com:vml" xmlns:wp14="http://schemas.microsoft.com/office/word/2010/wordprocessingDrawing" xmlns:wp="http://schemas.openxmlformats.org/drawingml/2006/wordprocessingDrawing" xmlns:w10="urn:schemas-microsoft-com:office:word" xmlns:w="http://schemas.openxmlformats.org/wordprocessingml/2006/main" xmlns:w14="http://schemas.microsoft.com/office/word/2010/wordml" xmlns:w15="http://schemas.microsoft.com/office/word/2012/wordml" xmlns:w16cid="http://schemas.microsoft.com/office/word/2016/wordml/cid" xmlns:w16se="http://schemas.microsoft.com/office/word/2015/wordml/symex" xmlns:wpg="http://schemas.microsoft.com/office/word/2010/wordprocessingGroup" xmlns:wpi="http://schemas.microsoft.com/office/word/2010/wordprocessingInk" xmlns:wne="http://schemas.microsoft.com/office/word/2006/wordml" xmlns:wps="http://schemas.microsoft.com/office/word/2010/wordprocessingShape" mc:Ignorable="w14 w15 w16se w16cid wp14">
   <w:footnote w:type="separator" w:id="-1">
     <w:p>
       <w:pPr>
@@ -4571,7 +4565,7 @@
 </file>
 
 <file path=word/header1.xml><?xml version="1.0" encoding="utf-8"?>
-<w:hdr xmlns:wpc="http://schemas.microsoft.com/office/word/2010/wordprocessingCanvas" xmlns:cx="http://schemas.microsoft.com/office/drawing/2014/chartex" xmlns:cx1="http://schemas.microsoft.com/office/drawing/2015/9/8/chartex" xmlns:cx2="http://schemas.microsoft.com/office/drawing/2015/10/21/chartex" xmlns:cx3="http://schemas.microsoft.com/office/drawing/2016/5/9/chartex" xmlns:cx4="http://schemas.microsoft.com/office/drawing/2016/5/10/chartex" xmlns:cx5="http://schemas.microsoft.com/office/drawing/2016/5/11/chartex" xmlns:cx6="http://schemas.microsoft.com/office/drawing/2016/5/12/chartex" xmlns:cx7="http://schemas.microsoft.com/office/drawing/2016/5/13/chartex" xmlns:cx8="http://schemas.microsoft.com/office/drawing/2016/5/14/chartex" xmlns:mc="http://schemas.openxmlformats.org/markup-compatibility/2006" xmlns:aink="http://schemas.microsoft.com/office/drawing/2016/ink" xmlns:am3d="http://schemas.microsoft.com/office/drawing/2017/model3d" xmlns:o="urn:schemas-microsoft-com:office:office" xmlns:r="http://schemas.openxmlformats.org/officeDocument/2006/relationships" xmlns:m="http://schemas.openxmlformats.org/officeDocument/2006/math" xmlns:v="urn:schemas-microsoft-com:vml" xmlns:wp14="http://schemas.microsoft.com/office/word/2010/wordprocessingDrawing" xmlns:wp="http://schemas.openxmlformats.org/drawingml/2006/wordprocessingDrawing" xmlns:w10="urn:schemas-microsoft-com:office:word" xmlns:w="http://schemas.openxmlformats.org/wordprocessingml/2006/main" xmlns:w14="http://schemas.microsoft.com/office/word/2010/wordml" xmlns:w15="http://schemas.microsoft.com/office/word/2012/wordml" xmlns:w16cex="http://schemas.microsoft.com/office/word/2018/wordml/cex" xmlns:w16cid="http://schemas.microsoft.com/office/word/2016/wordml/cid" xmlns:w16="http://schemas.microsoft.com/office/word/2018/wordml" xmlns:w16se="http://schemas.microsoft.com/office/word/2015/wordml/symex" xmlns:wpg="http://schemas.microsoft.com/office/word/2010/wordprocessingGroup" xmlns:wpi="http://schemas.microsoft.com/office/word/2010/wordprocessingInk" xmlns:wne="http://schemas.microsoft.com/office/word/2006/wordml" xmlns:wps="http://schemas.microsoft.com/office/word/2010/wordprocessingShape" mc:Ignorable="w14 w15 w16se w16cid w16 w16cex wp14">
+<w:hdr xmlns:wpc="http://schemas.microsoft.com/office/word/2010/wordprocessingCanvas" xmlns:cx="http://schemas.microsoft.com/office/drawing/2014/chartex" xmlns:cx1="http://schemas.microsoft.com/office/drawing/2015/9/8/chartex" xmlns:cx2="http://schemas.microsoft.com/office/drawing/2015/10/21/chartex" xmlns:cx3="http://schemas.microsoft.com/office/drawing/2016/5/9/chartex" xmlns:cx4="http://schemas.microsoft.com/office/drawing/2016/5/10/chartex" xmlns:cx5="http://schemas.microsoft.com/office/drawing/2016/5/11/chartex" xmlns:cx6="http://schemas.microsoft.com/office/drawing/2016/5/12/chartex" xmlns:cx7="http://schemas.microsoft.com/office/drawing/2016/5/13/chartex" xmlns:cx8="http://schemas.microsoft.com/office/drawing/2016/5/14/chartex" xmlns:mc="http://schemas.openxmlformats.org/markup-compatibility/2006" xmlns:aink="http://schemas.microsoft.com/office/drawing/2016/ink" xmlns:am3d="http://schemas.microsoft.com/office/drawing/2017/model3d" xmlns:o="urn:schemas-microsoft-com:office:office" xmlns:r="http://schemas.openxmlformats.org/officeDocument/2006/relationships" xmlns:m="http://schemas.openxmlformats.org/officeDocument/2006/math" xmlns:v="urn:schemas-microsoft-com:vml" xmlns:wp14="http://schemas.microsoft.com/office/word/2010/wordprocessingDrawing" xmlns:wp="http://schemas.openxmlformats.org/drawingml/2006/wordprocessingDrawing" xmlns:w10="urn:schemas-microsoft-com:office:word" xmlns:w="http://schemas.openxmlformats.org/wordprocessingml/2006/main" xmlns:w14="http://schemas.microsoft.com/office/word/2010/wordml" xmlns:w15="http://schemas.microsoft.com/office/word/2012/wordml" xmlns:w16cid="http://schemas.microsoft.com/office/word/2016/wordml/cid" xmlns:w16se="http://schemas.microsoft.com/office/word/2015/wordml/symex" xmlns:wpg="http://schemas.microsoft.com/office/word/2010/wordprocessingGroup" xmlns:wpi="http://schemas.microsoft.com/office/word/2010/wordprocessingInk" xmlns:wne="http://schemas.microsoft.com/office/word/2006/wordml" xmlns:wps="http://schemas.microsoft.com/office/word/2010/wordprocessingShape" mc:Ignorable="w14 w15 w16se w16cid wp14">
   <w:p>
     <w:pPr>
       <w:pStyle w:val="En-tte"/>
@@ -4585,22 +4579,14 @@
       <w:pStyle w:val="En-tte"/>
     </w:pPr>
     <w:r>
-      <w:t xml:space="preserve">                 </w:t>
-    </w:r>
-    <w:proofErr w:type="spellStart"/>
-    <w:r>
-      <w:t>Seguy</w:t>
-    </w:r>
-    <w:proofErr w:type="spellEnd"/>
-    <w:r>
-      <w:t xml:space="preserve"> Raphaël</w:t>
+      <w:t xml:space="preserve">                 Seguy Raphaël</w:t>
     </w:r>
   </w:p>
 </w:hdr>
 </file>
 
 <file path=word/styles.xml><?xml version="1.0" encoding="utf-8"?>
-<w:styles xmlns:mc="http://schemas.openxmlformats.org/markup-compatibility/2006" xmlns:r="http://schemas.openxmlformats.org/officeDocument/2006/relationships" xmlns:w="http://schemas.openxmlformats.org/wordprocessingml/2006/main" xmlns:w14="http://schemas.microsoft.com/office/word/2010/wordml" xmlns:w15="http://schemas.microsoft.com/office/word/2012/wordml" xmlns:w16cex="http://schemas.microsoft.com/office/word/2018/wordml/cex" xmlns:w16cid="http://schemas.microsoft.com/office/word/2016/wordml/cid" xmlns:w16="http://schemas.microsoft.com/office/word/2018/wordml" xmlns:w16se="http://schemas.microsoft.com/office/word/2015/wordml/symex" mc:Ignorable="w14 w15 w16se w16cid w16 w16cex">
+<w:styles xmlns:mc="http://schemas.openxmlformats.org/markup-compatibility/2006" xmlns:r="http://schemas.openxmlformats.org/officeDocument/2006/relationships" xmlns:w="http://schemas.openxmlformats.org/wordprocessingml/2006/main" xmlns:w14="http://schemas.microsoft.com/office/word/2010/wordml" xmlns:w15="http://schemas.microsoft.com/office/word/2012/wordml" xmlns:w16cid="http://schemas.microsoft.com/office/word/2016/wordml/cid" xmlns:w16se="http://schemas.microsoft.com/office/word/2015/wordml/symex" mc:Ignorable="w14 w15 w16se w16cid">
   <w:docDefaults>
     <w:rPrDefault>
       <w:rPr>

</xml_diff>